<commit_message>
Updating MS with minor revision from EaE.
</commit_message>
<xml_diff>
--- a/manuscript.docx
+++ b/manuscript.docx
@@ -171,7 +171,7 @@
               <m:t>,</m:t>
             </m:r>
             <m:r>
-              <m:t>8</m:t>
+              <m:t>5</m:t>
             </m:r>
           </m:sup>
         </m:sSup>
@@ -209,7 +209,7 @@
               <m:t>,</m:t>
             </m:r>
             <m:r>
-              <m:t>5</m:t>
+              <m:t>6</m:t>
             </m:r>
           </m:sup>
         </m:sSup>
@@ -241,7 +241,7 @@
               <m:t>,</m:t>
             </m:r>
             <m:r>
-              <m:t>6</m:t>
+              <m:t>7</m:t>
             </m:r>
             <m:r>
               <m:rPr>
@@ -250,7 +250,7 @@
               <m:t>,</m:t>
             </m:r>
             <m:r>
-              <m:t>7</m:t>
+              <m:t>8</m:t>
             </m:r>
           </m:sup>
         </m:sSup>
@@ -357,7 +357,7 @@
           <w:iCs/>
           <w:i/>
         </w:rPr>
-        <w:t xml:space="preserve">Department of Migration, Max Planck Institute of Animal Behavior, Radolfzell, Germany</w:t>
+        <w:t xml:space="preserve">Department of Ecoscience, Aarhus University, Aarhus, Denmark</w:t>
       </w:r>
     </w:p>
     <w:p>
@@ -373,7 +373,7 @@
           </m:e>
           <m:sup>
             <m:r>
-              <m:t>4</m:t>
+              <m:t>5</m:t>
             </m:r>
           </m:sup>
         </m:sSup>
@@ -383,7 +383,7 @@
           <w:iCs/>
           <w:i/>
         </w:rPr>
-        <w:t xml:space="preserve">Institute for Ecoscience, Aarhus University, Aarhus, Denmark</w:t>
+        <w:t xml:space="preserve">Department of Behavioral and Cognitive Biology, University of Vienna, Vienna, Austria</w:t>
       </w:r>
     </w:p>
     <w:p>
@@ -409,7 +409,7 @@
           <w:iCs/>
           <w:i/>
         </w:rPr>
-        <w:t xml:space="preserve">Department of Evolutionary Biology and Environmental Studies, University of Zurich, Zurich, Switzerland</w:t>
+        <w:t xml:space="preserve">Department of Migration, Max Planck Institute of Animal Behavior, Radolfzell, Germany</w:t>
       </w:r>
     </w:p>
     <w:p>
@@ -435,7 +435,7 @@
           <w:iCs/>
           <w:i/>
         </w:rPr>
-        <w:t xml:space="preserve">Division of Ecology and Evolution, Research School of Biology, The Australian National University, Canberra, Australia</w:t>
+        <w:t xml:space="preserve">Department of Evolutionary Biology and Environmental Studies, University of Zurich, Zurich, Switzerland</w:t>
       </w:r>
     </w:p>
     <w:p>
@@ -461,7 +461,7 @@
           <w:iCs/>
           <w:i/>
         </w:rPr>
-        <w:t xml:space="preserve">Department of Behavioral and Cognitive Biology, University of Vienna, Vienna, Austria</w:t>
+        <w:t xml:space="preserve">Division of Ecology and Evolution, Research School of Biology, The Australian National University, Canberra, Australia</w:t>
       </w:r>
     </w:p>
     <w:p>
@@ -1115,13 +1115,13 @@
       </w:r>
     </w:p>
     <w:bookmarkEnd w:id="25"/>
-    <w:bookmarkStart w:id="45" w:name="case-study-cockatiel-vocalisations"/>
+    <w:bookmarkStart w:id="26" w:name="generate-example-spring-peeper"/>
     <w:p>
       <w:pPr>
         <w:pStyle w:val="Heading1"/>
       </w:pPr>
       <w:r>
-        <w:t xml:space="preserve">Case study: cockatiel vocalisations</w:t>
+        <w:t xml:space="preserve">Generate example: Spring Peeper</w:t>
       </w:r>
     </w:p>
     <w:p>
@@ -1129,35 +1129,121 @@
         <w:pStyle w:val="FirstParagraph"/>
       </w:pPr>
       <w:r>
-        <w:t xml:space="preserve">We present a case study to show how</w:t>
-      </w:r>
-      <w:r>
-        <w:t xml:space="preserve"> </w:t>
-      </w:r>
-      <w:r>
-        <w:rPr>
-          <w:rStyle w:val="VerbatimChar"/>
-        </w:rPr>
-        <w:t xml:space="preserve">callsync</w:t>
-      </w:r>
-      <w:r>
-        <w:t xml:space="preserve"> </w:t>
-      </w:r>
-      <w:r>
-        <w:t xml:space="preserve">functions can be included in a workflow (see Fig. 1). We used a dataset of domestic cockatiels (</w:t>
+        <w:t xml:space="preserve">We downloaded two Spring Peeper (Pseudacris crucifer) recordings from the Macaulay Library at the Cornell Lab of Ornithology (ML397067 and ML273028). Using these two recordings, we generated two artificial audio tracks, one drifted approximately 18 seconds from the other. Drift was simulated by inserting 0.03s of background noise every second in one of the tracks. Background noise for each track was the same, and constructed by concatenating random snippets of noise from each of the Macaulay Library recordings. The background noise was then amplified by 4dB.</w:t>
+      </w:r>
+    </w:p>
+    <w:p>
+      <w:pPr>
+        <w:pStyle w:val="BodyText"/>
+      </w:pPr>
+      <w:r>
+        <w:t xml:space="preserve">Both artificial tracks incorporated 10 calls from each Macaulay recording. The calls were arranged to simulate alternating calling behaviour between the two frogs. Using the</w:t>
+      </w:r>
+      <w:r>
+        <w:t xml:space="preserve"> </w:t>
       </w:r>
       <w:r>
         <w:rPr>
           <w:iCs/>
           <w:i/>
         </w:rPr>
+        <w:t xml:space="preserve">tuneR</w:t>
+      </w:r>
+      <w:r>
+        <w:t xml:space="preserve"> </w:t>
+      </w:r>
+      <w:r>
+        <w:t xml:space="preserve">package</w:t>
+      </w:r>
+      <w:r>
+        <w:t xml:space="preserve"> </w:t>
+      </w:r>
+      <w:r>
+        <w:t xml:space="preserve">(Ligges et al. 2022)</w:t>
+      </w:r>
+      <w:r>
+        <w:t xml:space="preserve">, we normalised the calls to simulate the presence of a focal individual, setting the focal calls to 85% and background calls to 55% of their maximum amplitude, inversely for each track.</w:t>
+      </w:r>
+    </w:p>
+    <w:p>
+      <w:pPr>
+        <w:pStyle w:val="BodyText"/>
+      </w:pPr>
+      <w:r>
+        <w:t xml:space="preserve">We then used</w:t>
+      </w:r>
+      <w:r>
+        <w:t xml:space="preserve"> </w:t>
+      </w:r>
+      <w:r>
+        <w:rPr>
+          <w:rStyle w:val="VerbatimChar"/>
+        </w:rPr>
+        <w:t xml:space="preserve">callsync</w:t>
+      </w:r>
+      <w:r>
+        <w:t xml:space="preserve"> </w:t>
+      </w:r>
+      <w:r>
+        <w:t xml:space="preserve">to align the tracks using 2 minute chunks, and showed that all detected calls were assigned to the correct individual. We also showed that the fundamental frequency could be correctly traced. For details see the vignette in the CRAN version of</w:t>
+      </w:r>
+      <w:r>
+        <w:t xml:space="preserve"> </w:t>
+      </w:r>
+      <w:r>
+        <w:rPr>
+          <w:rStyle w:val="VerbatimChar"/>
+        </w:rPr>
+        <w:t xml:space="preserve">callsync</w:t>
+      </w:r>
+      <w:r>
+        <w:t xml:space="preserve">.</w:t>
+      </w:r>
+    </w:p>
+    <w:bookmarkEnd w:id="26"/>
+    <w:bookmarkStart w:id="46" w:name="case-study-cockatiels"/>
+    <w:p>
+      <w:pPr>
+        <w:pStyle w:val="Heading1"/>
+      </w:pPr>
+      <w:r>
+        <w:t xml:space="preserve">Case study: cockatiels</w:t>
+      </w:r>
+    </w:p>
+    <w:p>
+      <w:pPr>
+        <w:pStyle w:val="FirstParagraph"/>
+      </w:pPr>
+      <w:r>
+        <w:t xml:space="preserve">We present a case study to show how</w:t>
+      </w:r>
+      <w:r>
+        <w:t xml:space="preserve"> </w:t>
+      </w:r>
+      <w:r>
+        <w:rPr>
+          <w:rStyle w:val="VerbatimChar"/>
+        </w:rPr>
+        <w:t xml:space="preserve">callsync</w:t>
+      </w:r>
+      <w:r>
+        <w:t xml:space="preserve"> </w:t>
+      </w:r>
+      <w:r>
+        <w:t xml:space="preserve">functions can be included in a workflow (see Fig. 1). We used a dataset of domestic cockatiels (</w:t>
+      </w:r>
+      <w:r>
+        <w:rPr>
+          <w:iCs/>
+          <w:i/>
+        </w:rPr>
         <w:t xml:space="preserve">Nymphicus hollandicus</w:t>
       </w:r>
       <w:r>
         <w:t xml:space="preserve">). These birds are part of an ongoing study at the Max Planck Institute of Animal Behavior in Radolfzell, Germany. 30 birds were housed in five groups of six individuals, with each group of six housed separately in a 4x3x2.7m aviary facility. Each bird was fitted with a TS-systems EDIC-Mini E77 tag inside a sewn nylon backpack fitted via Teflon harness around the wings, with the total weight of all components under 7% of body weight (weight range of birds 85-120g). Audio recordings were scheduled to record for 4 hours per day. Each microphone was automatically programmed to turn on and off daily at the same time. For the purposes of demonstration, three full recording sessions (ca. four hours) were selected for processing where the microphones were scheduled to record starting at approximately sunrise (July 15th-16th, 2021 and December 08, 2022 ). Two of the recording sessions (2021) included manually played beeps in the background; one every hour at 10khz, one every 10 minutes at 0.4khz. This was done to ensure that the alignment would work both with and without external assistance, as some circumstances for research might allow such an inclusion, while others may prohibit it. Seven days after deployment, microphone recorders were removed and recordings were downloaded as .wav files directly onto a computer from the tag, according to the manufacturer protocols. Data from each microphone were placed into the appropriate folder (see workflow instructions) and processed in accordance with our package workflow.</w:t>
       </w:r>
     </w:p>
-    <w:bookmarkStart w:id="28" w:name="installation-and-set-up"/>
+    <w:bookmarkStart w:id="29" w:name="installation-and-set-up"/>
     <w:p>
       <w:pPr>
         <w:pStyle w:val="Heading2"/>
@@ -1188,7 +1274,7 @@
       <w:r>
         <w:t xml:space="preserve">or a developmental version can be installed from GitHub (</w:t>
       </w:r>
-      <w:hyperlink r:id="rId26">
+      <w:hyperlink r:id="rId27">
         <w:r>
           <w:rPr>
             <w:rStyle w:val="Hyperlink"/>
@@ -1293,7 +1379,7 @@
       <w:r>
         <w:t xml:space="preserve"> </w:t>
       </w:r>
-      <w:hyperlink r:id="rId27">
+      <w:hyperlink r:id="rId28">
         <w:r>
           <w:rPr>
             <w:rStyle w:val="Hyperlink"/>
@@ -1320,8 +1406,8 @@
         <w:t xml:space="preserve">script from this repository.</w:t>
       </w:r>
     </w:p>
-    <w:bookmarkEnd w:id="28"/>
-    <w:bookmarkStart w:id="32" w:name="alignment-of-raw-recordings"/>
+    <w:bookmarkEnd w:id="29"/>
+    <w:bookmarkStart w:id="33" w:name="alignment-of-raw-recordings"/>
     <w:p>
       <w:pPr>
         <w:pStyle w:val="Heading2"/>
@@ -1875,7 +1961,7 @@
         <w:t xml:space="preserve">simple.cc</w:t>
       </w:r>
       <w:r>
-        <w:t xml:space="preserve">, which takes two vectors (the binned energy content of two recordings) and calculates the absolute difference while sliding the two vectors over each other. It returns the position of minimum summed difference, or in other words, the position of maximal overlap. This position is then used to align the recordings relative to the first recording and save chunks that are maximally aligned. Note that due to drift during the recording, the start and end times might still be seconds off; it is the overall alignment of the chunks that is optimised. The function also allows the user to create a pdf document with waveforms of each individual recording and a single page per chunk (Fig. 2), to visually verify if alignment was successful. For our dataset all chunks but one aligned correctly without a filter. If this is not the case the option</w:t>
+        <w:t xml:space="preserve">, which takes two vectors (the binned absolute amplitude of the two recordings) and calculates the absolute difference while sliding the two vectors over each other. It returns the position of minimum summed difference, or in other words, the position of maximal overlap. This position is then used to align the recordings relative to the first recording and save chunks that are maximally aligned. Note that due to drift during the recording, the start and end times might still be seconds off; it is the overall alignment of the chunks that is optimised. The function also allows the user to create a pdf document with waveforms of each individual recording and a single page per chunk (Fig. 2), to visually verify if alignment was successful. For our dataset all chunks but one aligned correctly without a filter. If this is not the case the option</w:t>
       </w:r>
       <w:r>
         <w:t xml:space="preserve"> </w:t>
@@ -1902,18 +1988,18 @@
           <wp:inline>
             <wp:extent cx="5334000" cy="2370666"/>
             <wp:effectExtent b="0" l="0" r="0" t="0"/>
-            <wp:docPr descr="Example of the alignment output. Olive-coloured lines represent the summed absolute amplitude per bin (= 0.5 seconds). Recordings are aligned relative to the first recording (which starts at 0). Note that recordings 2-5 initially started ~2 minutes earlier (purple arrow) but are now aligned. The title displays the start time of the chunk in the raw recording." title="" id="30" name="Picture"/>
+            <wp:docPr descr="Example of the alignment output. Olive-coloured lines represent the summed absolute amplitude per bin (= 0.5 seconds). Recordings are aligned relative to the first recording (which starts at 0). Note that recordings 2-5 initially started ~2 minutes earlier (purple arrow) but are now aligned. The title displays the start time of the chunk in the raw recording." title="" id="31" name="Picture"/>
             <a:graphic>
               <a:graphicData uri="http://schemas.openxmlformats.org/drawingml/2006/picture">
                 <pic:pic>
                   <pic:nvPicPr>
-                    <pic:cNvPr descr="ANALYSIS/RESULTS/figures/alignment%20example%20-%20with%20arrow.png" id="31" name="Picture"/>
+                    <pic:cNvPr descr="ANALYSIS/RESULTS/figures/alignment%20example%20-%20with%20arrow.png" id="32" name="Picture"/>
                     <pic:cNvPicPr>
                       <a:picLocks noChangeArrowheads="1" noChangeAspect="1"/>
                     </pic:cNvPicPr>
                   </pic:nvPicPr>
                   <pic:blipFill>
-                    <a:blip r:embed="rId29"/>
+                    <a:blip r:embed="rId30"/>
                     <a:stretch>
                       <a:fillRect/>
                     </a:stretch>
@@ -1948,8 +2034,8 @@
         <w:t xml:space="preserve">Example of the alignment output. Olive-coloured lines represent the summed absolute amplitude per bin (= 0.5 seconds). Recordings are aligned relative to the first recording (which starts at 0). Note that recordings 2-5 initially started ~2 minutes earlier (purple arrow) but are now aligned. The title displays the start time of the chunk in the raw recording.</w:t>
       </w:r>
     </w:p>
-    <w:bookmarkEnd w:id="32"/>
-    <w:bookmarkStart w:id="36" w:name="call-detection-and-assignment"/>
+    <w:bookmarkEnd w:id="33"/>
+    <w:bookmarkStart w:id="37" w:name="call-detection-and-assignment"/>
     <w:p>
       <w:pPr>
         <w:pStyle w:val="Heading2"/>
@@ -2696,18 +2782,18 @@
           <wp:inline>
             <wp:extent cx="5334000" cy="2667000"/>
             <wp:effectExtent b="0" l="0" r="0" t="0"/>
-            <wp:docPr descr="Example of the detection output. Black lines are the waveforms. Olive-coloured dashed lines with shaded areas in between are the detected calls. Note that only the loudest version of each call is selected. The first call is also loud in the first channel (top-row) but contains less energy throughout the whole call (channel four is loud for a longer duration). Animals with individual specific-sounds (scratching, etc) are seen clearly on only single microphones." title="" id="34" name="Picture"/>
+            <wp:docPr descr="Example of the detection output. Black lines are the waveforms. Olive-coloured dashed lines with shaded areas in between are the detected calls. Note that only the loudest version of each call is selected. The first call is also loud in the first channel (top-row) but contains less energy throughout the whole call (channel four is loud for a longer duration). Animals with individual specific-sounds (scratching, etc) are seen clearly on only single microphones." title="" id="35" name="Picture"/>
             <a:graphic>
               <a:graphicData uri="http://schemas.openxmlformats.org/drawingml/2006/picture">
                 <pic:pic>
                   <pic:nvPicPr>
-                    <pic:cNvPr descr="ANALYSIS/RESULTS/figures/detections%20example.pdf" id="35" name="Picture"/>
+                    <pic:cNvPr descr="ANALYSIS/RESULTS/figures/detections%20example.pdf" id="36" name="Picture"/>
                     <pic:cNvPicPr>
                       <a:picLocks noChangeArrowheads="1" noChangeAspect="1"/>
                     </pic:cNvPicPr>
                   </pic:nvPicPr>
                   <pic:blipFill>
-                    <a:blip r:embed="rId33"/>
+                    <a:blip r:embed="rId34"/>
                     <a:stretch>
                       <a:fillRect/>
                     </a:stretch>
@@ -2742,8 +2828,8 @@
         <w:t xml:space="preserve">Example of the detection output. Black lines are the waveforms. Olive-coloured dashed lines with shaded areas in between are the detected calls. Note that only the loudest version of each call is selected. The first call is also loud in the first channel (top-row) but contains less energy throughout the whole call (channel four is loud for a longer duration). Animals with individual specific-sounds (scratching, etc) are seen clearly on only single microphones.</w:t>
       </w:r>
     </w:p>
-    <w:bookmarkEnd w:id="36"/>
-    <w:bookmarkStart w:id="40" w:name="tracing"/>
+    <w:bookmarkEnd w:id="37"/>
+    <w:bookmarkStart w:id="41" w:name="tracing"/>
     <w:p>
       <w:pPr>
         <w:pStyle w:val="Heading2"/>
@@ -3189,18 +3275,18 @@
           <wp:inline>
             <wp:extent cx="5334000" cy="2667000"/>
             <wp:effectExtent b="0" l="0" r="0" t="0"/>
-            <wp:docPr descr="a) Spectrogram of a cockatiel call with start and end (black dashed lines) and the fundamental frequency trace (green solid line). b) Noise reduced spectrogram where darker colours indicate higher intensity." title="" id="38" name="Picture"/>
+            <wp:docPr descr="a) Spectrogram of a cockatiel call with start and end (black dashed lines) and the fundamental frequency trace (green solid line). b) Noise reduced spectrogram where darker colours indicate higher intensity." title="" id="39" name="Picture"/>
             <a:graphic>
               <a:graphicData uri="http://schemas.openxmlformats.org/drawingml/2006/picture">
                 <pic:pic>
                   <pic:nvPicPr>
-                    <pic:cNvPr descr="ANALYSIS/RESULTS/figures/spec_object%20and%20trace%20example.pdf" id="39" name="Picture"/>
+                    <pic:cNvPr descr="ANALYSIS/RESULTS/figures/spec_object%20and%20trace%20example.pdf" id="40" name="Picture"/>
                     <pic:cNvPicPr>
                       <a:picLocks noChangeArrowheads="1" noChangeAspect="1"/>
                     </pic:cNvPicPr>
                   </pic:nvPicPr>
                   <pic:blipFill>
-                    <a:blip r:embed="rId37"/>
+                    <a:blip r:embed="rId38"/>
                     <a:stretch>
                       <a:fillRect/>
                     </a:stretch>
@@ -3659,8 +3745,8 @@
         <w:t xml:space="preserve"># and these traces</w:t>
       </w:r>
     </w:p>
-    <w:bookmarkEnd w:id="40"/>
-    <w:bookmarkStart w:id="44" w:name="analysis"/>
+    <w:bookmarkEnd w:id="41"/>
+    <w:bookmarkStart w:id="45" w:name="analysis"/>
     <w:p>
       <w:pPr>
         <w:pStyle w:val="Heading2"/>
@@ -3722,18 +3808,18 @@
           <wp:inline>
             <wp:extent cx="3200400" cy="3657600"/>
             <wp:effectExtent b="0" l="0" r="0" t="0"/>
-            <wp:docPr descr="Call distribution in uniform manifold approximation and projection space. Dots represents calls and are coloured by individual." title="" id="42" name="Picture"/>
+            <wp:docPr descr="Call distribution in uniform manifold approximation and projection space. Dots represents calls and are coloured by year." title="" id="43" name="Picture"/>
             <a:graphic>
               <a:graphicData uri="http://schemas.openxmlformats.org/drawingml/2006/picture">
                 <pic:pic>
                   <pic:nvPicPr>
-                    <pic:cNvPr descr="ANALYSIS/RESULTS/figures/umap.pdf" id="43" name="Picture"/>
+                    <pic:cNvPr descr="ANALYSIS/RESULTS/figures/umap.pdf" id="44" name="Picture"/>
                     <pic:cNvPicPr>
                       <a:picLocks noChangeArrowheads="1" noChangeAspect="1"/>
                     </pic:cNvPicPr>
                   </pic:nvPicPr>
                   <pic:blipFill>
-                    <a:blip r:embed="rId41"/>
+                    <a:blip r:embed="rId42"/>
                     <a:stretch>
                       <a:fillRect/>
                     </a:stretch>
@@ -3765,12 +3851,12 @@
         <w:pStyle w:val="ImageCaption"/>
       </w:pPr>
       <w:r>
-        <w:t xml:space="preserve">Call distribution in uniform manifold approximation and projection space. Dots represents calls and are coloured by individual.</w:t>
-      </w:r>
-    </w:p>
-    <w:bookmarkEnd w:id="44"/>
+        <w:t xml:space="preserve">Call distribution in uniform manifold approximation and projection space. Dots represents calls and are coloured by year.</w:t>
+      </w:r>
+    </w:p>
     <w:bookmarkEnd w:id="45"/>
-    <w:bookmarkStart w:id="47" w:name="discussion"/>
+    <w:bookmarkEnd w:id="46"/>
+    <w:bookmarkStart w:id="48" w:name="discussion"/>
     <w:p>
       <w:pPr>
         <w:pStyle w:val="Heading1"/>
@@ -3796,7 +3882,7 @@
         <w:t xml:space="preserve">callsync</w:t>
       </w:r>
       <w:r>
-        <w:t xml:space="preserve">, designed to take raw microphone recordings collected simultaneously from multiple individuals and align, extract and analyse their calls. We present a case study and workflow to demonstrate</w:t>
+        <w:t xml:space="preserve">, designed to take raw microphone recordings collected simultaneously from multiple individuals and align, extract and analyse their calls. We present callsync performance on a computer generated dataset of 10 minutes of recording from two frogs and a case study of 12 hours of natural recordings from two times six communally housed captive cockatiels. Each of the modular components (alignment, detection, assignment, tracing, and analysis) successfully achieved the stated goals in both systems. In the computer generated dataset, no errors were made. In the case study, misaligned audio tracks were accurately aligned in a first step (see Fig. 2), calls were correctly identified in the aligned recordings (see Fig. 3), the individual making the call was selected (see Fig. 3), and downstream data analysis was performed (Fig. 4, Fig. 5).</w:t>
       </w:r>
       <w:r>
         <w:t xml:space="preserve"> </w:t>
@@ -3811,7 +3897,15 @@
         <w:t xml:space="preserve"> </w:t>
       </w:r>
       <w:r>
-        <w:t xml:space="preserve">in action on a dataset of 12 hours of recordings from two times six communally housed captive cockatiels. Each of the modular components (alignment, detection, assignment, tracing, and analysis) successfully achieved the stated goals in the cockatiel system. Misaligned audio tracks were accurately aligned in a first step (see Fig. 2), calls were correctly identified in the aligned recordings (see Fig. 3), the individual making the call was selected (see Fig. 3), and downstream data analysis was performed (Fig. 4, Fig. 5).</w:t>
+        <w:t xml:space="preserve">can perform alignment even on inter-microphone drift that constitutes minutes as well as handle unpredictable and non-linear drift patterns on different microphones.</w:t>
+      </w:r>
+    </w:p>
+    <w:p>
+      <w:pPr>
+        <w:pStyle w:val="BodyText"/>
+      </w:pPr>
+      <w:r>
+        <w:t xml:space="preserve">With tracks aligned to a few seconds and only six false positives in the case study, we are confident that</w:t>
       </w:r>
       <w:r>
         <w:t xml:space="preserve"> </w:t>
@@ -3826,30 +3920,7 @@
         <w:t xml:space="preserve"> </w:t>
       </w:r>
       <w:r>
-        <w:t xml:space="preserve">can perform alignment even on inter-microphone drift that constitutes minutes as well as handle unpredictable and non-linear drift patterns on different microphones.</w:t>
-      </w:r>
-    </w:p>
-    <w:p>
-      <w:pPr>
-        <w:pStyle w:val="BodyText"/>
-      </w:pPr>
-      <w:r>
-        <w:t xml:space="preserve">With tracks aligned to a few seconds and only six false positives, we are confident that</w:t>
-      </w:r>
-      <w:r>
-        <w:t xml:space="preserve"> </w:t>
-      </w:r>
-      <w:r>
-        <w:rPr>
-          <w:rStyle w:val="VerbatimChar"/>
-        </w:rPr>
-        <w:t xml:space="preserve">callsync</w:t>
-      </w:r>
-      <w:r>
-        <w:t xml:space="preserve"> </w:t>
-      </w:r>
-      <w:r>
-        <w:t xml:space="preserve">is a robust and useful tool for bioacoustics research. Additionally, the one false positive was actually a true positive; in this case because of a tiny difference in start and end time between the ground truth and automatic detection, which led the ground truth to be filtered out, but the automatic detection to stay. Overall, the true positive rate of our results was 81%, meaning that only 19% of the manually selected calls for ground truthing were not detected by the</w:t>
+        <w:t xml:space="preserve">is a robust and useful tool for bioacoustics research. Additionally, one false positive was actually a true positive; in this case because of a tiny difference in start and end time between the ground truth and automatic detection, which led the ground truth to be filtered out, but the automatic detection to stay. Overall, the true positive rate of our results was 81%, meaning that only 19% of the manually selected calls for ground truthing were not detected by the</w:t>
       </w:r>
       <w:r>
         <w:t xml:space="preserve"> </w:t>
@@ -4185,7 +4256,7 @@
         <w:t xml:space="preserve">should also find benefit within this package depending on the set-up and degree of drift. Possible future research opportunities include trying to incorporate machine learning and noise reduction techniques so that the major alignment can perform in all contexts.</w:t>
       </w:r>
     </w:p>
-    <w:bookmarkStart w:id="46" w:name="conclusion"/>
+    <w:bookmarkStart w:id="47" w:name="conclusion"/>
     <w:p>
       <w:pPr>
         <w:pStyle w:val="Heading2"/>
@@ -4202,9 +4273,9 @@
         <w:t xml:space="preserve">This open-source package is publicly available on GitHub and CRAN. We welcome all continued suggestions and believe that our package will result in an increase in the scope of bioacoustic research. Our package provides functions that allow alignment, detection, assignment, tracing and analysis of calls in a multi-recorder setting where all microphones are within acoustic distance. The package can be used to generate a fully automated pipeline from raw recordings to the final feature vectors. We show that such a pipeline works well on a captive dataset with four hour long recordings from backpack microphones on six cockatiels which experience non-linear time drift up to several minutes. Each module can also be replaced with alternatives and can be further developed. This package is, to our knowledge, the first R package that performs this task. We hope this package expands the amount of data researchers can process and contributes to understanding the dynamics of animal communication.</w:t>
       </w:r>
     </w:p>
-    <w:bookmarkEnd w:id="46"/>
     <w:bookmarkEnd w:id="47"/>
-    <w:bookmarkStart w:id="48" w:name="acknowledgements"/>
+    <w:bookmarkEnd w:id="48"/>
+    <w:bookmarkStart w:id="49" w:name="acknowledgements"/>
     <w:p>
       <w:pPr>
         <w:pStyle w:val="Heading1"/>
@@ -4221,8 +4292,8 @@
         <w:t xml:space="preserve">We thank Dr. Ariana Strandburg-Peshkin for early feedback. SQS and SAT received funding from the International Max Planck Research School for Organismal Biology and the International Max Planck Research School for Quantitative Behaviour, Ecology and Evolution. SAT received additional funding from a DAAD PhD fellowship. LMA was funded by a Max Planck Group Leader Fellowship from the Max Planck Society, and is currently supported by the Swiss State Secretariat for Education, Research and Innovation (SERI) under contract number MB22.00056.</w:t>
       </w:r>
     </w:p>
-    <w:bookmarkEnd w:id="48"/>
-    <w:bookmarkStart w:id="49" w:name="ethics-statement"/>
+    <w:bookmarkEnd w:id="49"/>
+    <w:bookmarkStart w:id="50" w:name="ethics-statement"/>
     <w:p>
       <w:pPr>
         <w:pStyle w:val="Heading1"/>
@@ -4239,8 +4310,8 @@
         <w:t xml:space="preserve">Data from cockatiels were provided by LMA, SAT, and BCK under ethical permission from Regierungspräsidium Freiburg Az. 35-9185.81/G-18/009 within a larger study investigating social learning in cockatiels.</w:t>
       </w:r>
     </w:p>
-    <w:bookmarkEnd w:id="49"/>
-    <w:bookmarkStart w:id="51" w:name="data-accessibility"/>
+    <w:bookmarkEnd w:id="50"/>
+    <w:bookmarkStart w:id="52" w:name="data-accessibility"/>
     <w:p>
       <w:pPr>
         <w:pStyle w:val="Heading1"/>
@@ -4256,7 +4327,7 @@
       <w:r>
         <w:t xml:space="preserve">All code associated with this paper is publicly available on GitHub (</w:t>
       </w:r>
-      <w:hyperlink r:id="rId27">
+      <w:hyperlink r:id="rId28">
         <w:r>
           <w:rPr>
             <w:rStyle w:val="Hyperlink"/>
@@ -4267,7 +4338,7 @@
       <w:r>
         <w:t xml:space="preserve">). All data and code is also publicly available on Edmond (</w:t>
       </w:r>
-      <w:hyperlink r:id="rId50">
+      <w:hyperlink r:id="rId51">
         <w:r>
           <w:rPr>
             <w:rStyle w:val="Hyperlink"/>
@@ -4293,7 +4364,7 @@
       <w:r>
         <w:t xml:space="preserve">package can be installed from CRAN and a developmental version can be found on GitHub (</w:t>
       </w:r>
-      <w:hyperlink r:id="rId26">
+      <w:hyperlink r:id="rId27">
         <w:r>
           <w:rPr>
             <w:rStyle w:val="Hyperlink"/>
@@ -4305,8 +4376,8 @@
         <w:t xml:space="preserve">).</w:t>
       </w:r>
     </w:p>
-    <w:bookmarkEnd w:id="51"/>
-    <w:bookmarkStart w:id="52" w:name="competing-interests"/>
+    <w:bookmarkEnd w:id="52"/>
+    <w:bookmarkStart w:id="53" w:name="competing-interests"/>
     <w:p>
       <w:pPr>
         <w:pStyle w:val="Heading1"/>
@@ -4323,8 +4394,8 @@
         <w:t xml:space="preserve">All authors declare they have no competing interests.</w:t>
       </w:r>
     </w:p>
-    <w:bookmarkEnd w:id="52"/>
-    <w:bookmarkStart w:id="53" w:name="author-contributions"/>
+    <w:bookmarkEnd w:id="53"/>
+    <w:bookmarkStart w:id="54" w:name="author-contributions"/>
     <w:p>
       <w:pPr>
         <w:pStyle w:val="Heading1"/>
@@ -4341,8 +4412,8 @@
         <w:t xml:space="preserve">SQS: Conceptualization, Data Curation, Formal Analysis, Methodology, Project Administration, Software, Validation, Visualization, Writing – Original Draft Preparation, Writing – Review &amp; Editing; SAT: Conceptualization, Data Curation, Investigation, Methodology, Project Administration, Validation, Writing – Original Draft Preparation, Writing – Review &amp; Editing; BCK: Investigation, Supervision, Writing – Review &amp; Editing; GAN: Investigation, Methodology, Writing – Review &amp; Editing; LMA: Funding Acquisition, Resources, Supervision, Writing – Review &amp; Editing.</w:t>
       </w:r>
     </w:p>
-    <w:bookmarkEnd w:id="53"/>
-    <w:bookmarkStart w:id="94" w:name="references"/>
+    <w:bookmarkEnd w:id="54"/>
+    <w:bookmarkStart w:id="95" w:name="references"/>
     <w:p>
       <w:pPr>
         <w:pStyle w:val="Heading1"/>
@@ -4351,8 +4422,8 @@
         <w:t xml:space="preserve">References</w:t>
       </w:r>
     </w:p>
-    <w:bookmarkStart w:id="93" w:name="refs"/>
-    <w:bookmarkStart w:id="54" w:name="ref-anisimov2014reconstruction"/>
+    <w:bookmarkStart w:id="94" w:name="refs"/>
+    <w:bookmarkStart w:id="55" w:name="ref-anisimov2014reconstruction"/>
     <w:p>
       <w:pPr>
         <w:pStyle w:val="Bibliography"/>
@@ -4383,8 +4454,8 @@
         <w:t xml:space="preserve">11 (11): 1135–37.</w:t>
       </w:r>
     </w:p>
-    <w:bookmarkEnd w:id="54"/>
-    <w:bookmarkStart w:id="55" w:name="ref-araya2020ontogeny"/>
+    <w:bookmarkEnd w:id="55"/>
+    <w:bookmarkStart w:id="56" w:name="ref-araya2020ontogeny"/>
     <w:p>
       <w:pPr>
         <w:pStyle w:val="Bibliography"/>
@@ -4415,8 +4486,8 @@
         <w:t xml:space="preserve">166: 233–45.</w:t>
       </w:r>
     </w:p>
-    <w:bookmarkEnd w:id="55"/>
-    <w:bookmarkStart w:id="56" w:name="ref-araya2017warbler"/>
+    <w:bookmarkEnd w:id="56"/>
+    <w:bookmarkStart w:id="57" w:name="ref-araya2017warbler"/>
     <w:p>
       <w:pPr>
         <w:pStyle w:val="Bibliography"/>
@@ -4447,8 +4518,8 @@
         <w:t xml:space="preserve">8 (2): 184–91.</w:t>
       </w:r>
     </w:p>
-    <w:bookmarkEnd w:id="56"/>
-    <w:bookmarkStart w:id="57" w:name="ref-balsby2009vocal"/>
+    <w:bookmarkEnd w:id="57"/>
+    <w:bookmarkStart w:id="58" w:name="ref-balsby2009vocal"/>
     <w:p>
       <w:pPr>
         <w:pStyle w:val="Bibliography"/>
@@ -4489,8 +4560,8 @@
         <w:t xml:space="preserve">82 (2): 133–39.</w:t>
       </w:r>
     </w:p>
-    <w:bookmarkEnd w:id="57"/>
-    <w:bookmarkStart w:id="58" w:name="ref-bergler2022animal"/>
+    <w:bookmarkEnd w:id="58"/>
+    <w:bookmarkStart w:id="59" w:name="ref-bergler2022animal"/>
     <w:p>
       <w:pPr>
         <w:pStyle w:val="Bibliography"/>
@@ -4521,8 +4592,8 @@
         <w:t xml:space="preserve">12 (1): 1–16.</w:t>
       </w:r>
     </w:p>
-    <w:bookmarkEnd w:id="58"/>
-    <w:bookmarkStart w:id="59" w:name="ref-blumstein2011acoustic"/>
+    <w:bookmarkEnd w:id="59"/>
+    <w:bookmarkStart w:id="60" w:name="ref-blumstein2011acoustic"/>
     <w:p>
       <w:pPr>
         <w:pStyle w:val="Bibliography"/>
@@ -4553,8 +4624,8 @@
         <w:t xml:space="preserve">48 (3): 758–67.</w:t>
       </w:r>
     </w:p>
-    <w:bookmarkEnd w:id="59"/>
-    <w:bookmarkStart w:id="60" w:name="ref-boughman1998greater"/>
+    <w:bookmarkEnd w:id="60"/>
+    <w:bookmarkStart w:id="61" w:name="ref-boughman1998greater"/>
     <w:p>
       <w:pPr>
         <w:pStyle w:val="Bibliography"/>
@@ -4585,8 +4656,8 @@
         <w:t xml:space="preserve">55 (6): 1717–32.</w:t>
       </w:r>
     </w:p>
-    <w:bookmarkEnd w:id="60"/>
-    <w:bookmarkStart w:id="61" w:name="ref-bravo2021bioacoustic"/>
+    <w:bookmarkEnd w:id="61"/>
+    <w:bookmarkStart w:id="62" w:name="ref-bravo2021bioacoustic"/>
     <w:p>
       <w:pPr>
         <w:pStyle w:val="Bibliography"/>
@@ -4617,8 +4688,8 @@
         <w:t xml:space="preserve">11 (1): 1–12.</w:t>
       </w:r>
     </w:p>
-    <w:bookmarkEnd w:id="61"/>
-    <w:bookmarkStart w:id="62" w:name="ref-buhrman2008individual"/>
+    <w:bookmarkEnd w:id="62"/>
+    <w:bookmarkStart w:id="63" w:name="ref-buhrman2008individual"/>
     <w:p>
       <w:pPr>
         <w:pStyle w:val="Bibliography"/>
@@ -4662,8 +4733,8 @@
         <w:t xml:space="preserve">76 (5): 1715–25.</w:t>
       </w:r>
     </w:p>
-    <w:bookmarkEnd w:id="62"/>
-    <w:bookmarkStart w:id="63" w:name="ref-cheney2018flexible"/>
+    <w:bookmarkEnd w:id="63"/>
+    <w:bookmarkStart w:id="64" w:name="ref-cheney2018flexible"/>
     <w:p>
       <w:pPr>
         <w:pStyle w:val="Bibliography"/>
@@ -4694,8 +4765,8 @@
         <w:t xml:space="preserve">115 (9): 1974–79.</w:t>
       </w:r>
     </w:p>
-    <w:bookmarkEnd w:id="63"/>
-    <w:bookmarkStart w:id="64" w:name="ref-cohen2022automated"/>
+    <w:bookmarkEnd w:id="64"/>
+    <w:bookmarkStart w:id="65" w:name="ref-cohen2022automated"/>
     <w:p>
       <w:pPr>
         <w:pStyle w:val="Bibliography"/>
@@ -4726,8 +4797,8 @@
         <w:t xml:space="preserve">11: e63853.</w:t>
       </w:r>
     </w:p>
-    <w:bookmarkEnd w:id="64"/>
-    <w:bookmarkStart w:id="65" w:name="ref-cortopassi2000comparison"/>
+    <w:bookmarkEnd w:id="65"/>
+    <w:bookmarkStart w:id="66" w:name="ref-cortopassi2000comparison"/>
     <w:p>
       <w:pPr>
         <w:pStyle w:val="Bibliography"/>
@@ -4758,8 +4829,8 @@
         <w:t xml:space="preserve">11 (2): 89–127.</w:t>
       </w:r>
     </w:p>
-    <w:bookmarkEnd w:id="65"/>
-    <w:bookmarkStart w:id="66" w:name="ref-dahlin2014test"/>
+    <w:bookmarkEnd w:id="66"/>
+    <w:bookmarkStart w:id="67" w:name="ref-dahlin2014test"/>
     <w:p>
       <w:pPr>
         <w:pStyle w:val="Bibliography"/>
@@ -4803,8 +4874,8 @@
         <w:t xml:space="preserve">68 (1): 145–61.</w:t>
       </w:r>
     </w:p>
-    <w:bookmarkEnd w:id="66"/>
-    <w:bookmarkStart w:id="67" w:name="ref-demartsev2023signalling"/>
+    <w:bookmarkEnd w:id="67"/>
+    <w:bookmarkStart w:id="68" w:name="ref-demartsev2023signalling"/>
     <w:p>
       <w:pPr>
         <w:pStyle w:val="Bibliography"/>
@@ -4835,8 +4906,8 @@
         <w:t xml:space="preserve">14 (8): 1852–63.</w:t>
       </w:r>
     </w:p>
-    <w:bookmarkEnd w:id="67"/>
-    <w:bookmarkStart w:id="68" w:name="ref-endler1993some"/>
+    <w:bookmarkEnd w:id="68"/>
+    <w:bookmarkStart w:id="69" w:name="ref-endler1993some"/>
     <w:p>
       <w:pPr>
         <w:pStyle w:val="Bibliography"/>
@@ -4867,8 +4938,8 @@
         <w:t xml:space="preserve">340 (1292): 215–25.</w:t>
       </w:r>
     </w:p>
-    <w:bookmarkEnd w:id="68"/>
-    <w:bookmarkStart w:id="69" w:name="ref-furmankiewicz2011social"/>
+    <w:bookmarkEnd w:id="69"/>
+    <w:bookmarkStart w:id="70" w:name="ref-furmankiewicz2011social"/>
     <w:p>
       <w:pPr>
         <w:pStyle w:val="Bibliography"/>
@@ -4899,8 +4970,8 @@
         <w:t xml:space="preserve">117 (6): 480–89.</w:t>
       </w:r>
     </w:p>
-    <w:bookmarkEnd w:id="69"/>
-    <w:bookmarkStart w:id="70" w:name="ref-gill2016minimum"/>
+    <w:bookmarkEnd w:id="70"/>
+    <w:bookmarkStart w:id="71" w:name="ref-gill2016minimum"/>
     <w:p>
       <w:pPr>
         <w:pStyle w:val="Bibliography"/>
@@ -4931,8 +5002,8 @@
         <w:t xml:space="preserve">7 (11): 1349–58.</w:t>
       </w:r>
     </w:p>
-    <w:bookmarkEnd w:id="70"/>
-    <w:bookmarkStart w:id="71" w:name="ref-gill2015patterns"/>
+    <w:bookmarkEnd w:id="71"/>
+    <w:bookmarkStart w:id="72" w:name="ref-gill2015patterns"/>
     <w:p>
       <w:pPr>
         <w:pStyle w:val="Bibliography"/>
@@ -4963,8 +5034,8 @@
         <w:t xml:space="preserve">4: e07770.</w:t>
       </w:r>
     </w:p>
-    <w:bookmarkEnd w:id="71"/>
-    <w:bookmarkStart w:id="72" w:name="ref-hayes2000inexpensive"/>
+    <w:bookmarkEnd w:id="72"/>
+    <w:bookmarkStart w:id="73" w:name="ref-hayes2000inexpensive"/>
     <w:p>
       <w:pPr>
         <w:pStyle w:val="Bibliography"/>
@@ -4995,8 +5066,8 @@
         <w:t xml:space="preserve">107 (6): 3552–55.</w:t>
       </w:r>
     </w:p>
-    <w:bookmarkEnd w:id="72"/>
-    <w:bookmarkStart w:id="73" w:name="ref-kloepper2018recording"/>
+    <w:bookmarkEnd w:id="73"/>
+    <w:bookmarkStart w:id="74" w:name="ref-kloepper2018recording"/>
     <w:p>
       <w:pPr>
         <w:pStyle w:val="Bibliography"/>
@@ -5027,8 +5098,8 @@
         <w:t xml:space="preserve">8 (1): 1–6.</w:t>
       </w:r>
     </w:p>
-    <w:bookmarkEnd w:id="73"/>
-    <w:bookmarkStart w:id="74" w:name="ref-knornschild2012learned"/>
+    <w:bookmarkEnd w:id="74"/>
+    <w:bookmarkStart w:id="75" w:name="ref-knornschild2012learned"/>
     <w:p>
       <w:pPr>
         <w:pStyle w:val="Bibliography"/>
@@ -5072,8 +5143,8 @@
         <w:t xml:space="preserve">84 (4): 761–69.</w:t>
       </w:r>
     </w:p>
-    <w:bookmarkEnd w:id="74"/>
-    <w:bookmarkStart w:id="76" w:name="ref-umap"/>
+    <w:bookmarkEnd w:id="75"/>
+    <w:bookmarkStart w:id="77" w:name="ref-umap"/>
     <w:p>
       <w:pPr>
         <w:pStyle w:val="Bibliography"/>
@@ -5097,7 +5168,7 @@
       <w:r>
         <w:t xml:space="preserve"> </w:t>
       </w:r>
-      <w:hyperlink r:id="rId75">
+      <w:hyperlink r:id="rId76">
         <w:r>
           <w:rPr>
             <w:rStyle w:val="Hyperlink"/>
@@ -5109,8 +5180,8 @@
         <w:t xml:space="preserve">.</w:t>
       </w:r>
     </w:p>
-    <w:bookmarkEnd w:id="76"/>
-    <w:bookmarkStart w:id="77" w:name="ref-lachlan2018cultural"/>
+    <w:bookmarkEnd w:id="77"/>
+    <w:bookmarkStart w:id="78" w:name="ref-lachlan2018cultural"/>
     <w:p>
       <w:pPr>
         <w:pStyle w:val="Bibliography"/>
@@ -5141,8 +5212,8 @@
         <w:t xml:space="preserve">9 (1): 1–9.</w:t>
       </w:r>
     </w:p>
-    <w:bookmarkEnd w:id="77"/>
-    <w:bookmarkStart w:id="78" w:name="ref-lee2006automatic"/>
+    <w:bookmarkEnd w:id="78"/>
+    <w:bookmarkStart w:id="79" w:name="ref-lee2006automatic"/>
     <w:p>
       <w:pPr>
         <w:pStyle w:val="Bibliography"/>
@@ -5173,8 +5244,8 @@
         <w:t xml:space="preserve">1 (1): 17–23.</w:t>
       </w:r>
     </w:p>
-    <w:bookmarkEnd w:id="78"/>
-    <w:bookmarkStart w:id="79" w:name="ref-ligges2022package"/>
+    <w:bookmarkEnd w:id="79"/>
+    <w:bookmarkStart w:id="80" w:name="ref-ligges2022package"/>
     <w:p>
       <w:pPr>
         <w:pStyle w:val="Bibliography"/>
@@ -5198,8 +5269,8 @@
         <w:t xml:space="preserve">.”</w:t>
       </w:r>
     </w:p>
-    <w:bookmarkEnd w:id="79"/>
-    <w:bookmarkStart w:id="80" w:name="ref-malinka2020autonomous"/>
+    <w:bookmarkEnd w:id="80"/>
+    <w:bookmarkStart w:id="81" w:name="ref-malinka2020autonomous"/>
     <w:p>
       <w:pPr>
         <w:pStyle w:val="Bibliography"/>
@@ -5230,8 +5301,8 @@
         <w:t xml:space="preserve">158: 103233.</w:t>
       </w:r>
     </w:p>
-    <w:bookmarkEnd w:id="80"/>
-    <w:bookmarkStart w:id="81" w:name="ref-mcilraith1997birdsong"/>
+    <w:bookmarkEnd w:id="81"/>
+    <w:bookmarkStart w:id="82" w:name="ref-mcilraith1997birdsong"/>
     <w:p>
       <w:pPr>
         <w:pStyle w:val="Bibliography"/>
@@ -5262,8 +5333,8 @@
         <w:t xml:space="preserve">45 (11): 2740–48.</w:t>
       </w:r>
     </w:p>
-    <w:bookmarkEnd w:id="81"/>
-    <w:bookmarkStart w:id="82" w:name="ref-miller2009large"/>
+    <w:bookmarkEnd w:id="82"/>
+    <w:bookmarkStart w:id="83" w:name="ref-miller2009large"/>
     <w:p>
       <w:pPr>
         <w:pStyle w:val="Bibliography"/>
@@ -5294,8 +5365,8 @@
         <w:t xml:space="preserve">126 (5): 2248–56.</w:t>
       </w:r>
     </w:p>
-    <w:bookmarkEnd w:id="82"/>
-    <w:bookmarkStart w:id="83" w:name="ref-nousek2006influence"/>
+    <w:bookmarkEnd w:id="83"/>
+    <w:bookmarkStart w:id="84" w:name="ref-nousek2006influence"/>
     <w:p>
       <w:pPr>
         <w:pStyle w:val="Bibliography"/>
@@ -5336,8 +5407,8 @@
         <w:t xml:space="preserve">2 (4): 481–84.</w:t>
       </w:r>
     </w:p>
-    <w:bookmarkEnd w:id="83"/>
-    <w:bookmarkStart w:id="84" w:name="ref-o2016radio"/>
+    <w:bookmarkEnd w:id="84"/>
+    <w:bookmarkStart w:id="85" w:name="ref-o2016radio"/>
     <w:p>
       <w:pPr>
         <w:pStyle w:val="Bibliography"/>
@@ -5371,8 +5442,8 @@
         <w:t xml:space="preserve">. Vol. 1. 1.</w:t>
       </w:r>
     </w:p>
-    <w:bookmarkEnd w:id="84"/>
-    <w:bookmarkStart w:id="85" w:name="ref-schmid2010interaction"/>
+    <w:bookmarkEnd w:id="85"/>
+    <w:bookmarkStart w:id="86" w:name="ref-schmid2010interaction"/>
     <w:p>
       <w:pPr>
         <w:pStyle w:val="Bibliography"/>
@@ -5403,8 +5474,8 @@
         <w:t xml:space="preserve">7 (3): 1–19.</w:t>
       </w:r>
     </w:p>
-    <w:bookmarkEnd w:id="85"/>
-    <w:bookmarkStart w:id="86" w:name="ref-smith2020individual"/>
+    <w:bookmarkEnd w:id="86"/>
+    <w:bookmarkStart w:id="87" w:name="ref-smith2020individual"/>
     <w:p>
       <w:pPr>
         <w:pStyle w:val="Bibliography"/>
@@ -5435,8 +5506,8 @@
         <w:t xml:space="preserve">31 (2): 448–58.</w:t>
       </w:r>
     </w:p>
-    <w:bookmarkEnd w:id="86"/>
-    <w:bookmarkStart w:id="87" w:name="ref-stidsholt20192"/>
+    <w:bookmarkEnd w:id="87"/>
+    <w:bookmarkStart w:id="88" w:name="ref-stidsholt20192"/>
     <w:p>
       <w:pPr>
         <w:pStyle w:val="Bibliography"/>
@@ -5467,8 +5538,8 @@
         <w:t xml:space="preserve">10 (1): 48–58.</w:t>
       </w:r>
     </w:p>
-    <w:bookmarkEnd w:id="87"/>
-    <w:bookmarkStart w:id="88" w:name="ref-stowell2019automatic"/>
+    <w:bookmarkEnd w:id="88"/>
+    <w:bookmarkStart w:id="89" w:name="ref-stowell2019automatic"/>
     <w:p>
       <w:pPr>
         <w:pStyle w:val="Bibliography"/>
@@ -5499,8 +5570,8 @@
         <w:t xml:space="preserve">10 (3): 368–80.</w:t>
       </w:r>
     </w:p>
-    <w:bookmarkEnd w:id="88"/>
-    <w:bookmarkStart w:id="89" w:name="ref-sueur2008seewave"/>
+    <w:bookmarkEnd w:id="89"/>
+    <w:bookmarkStart w:id="90" w:name="ref-sueur2008seewave"/>
     <w:p>
       <w:pPr>
         <w:pStyle w:val="Bibliography"/>
@@ -5531,8 +5602,8 @@
         <w:t xml:space="preserve">18 (2): 213–26.</w:t>
       </w:r>
     </w:p>
-    <w:bookmarkEnd w:id="89"/>
-    <w:bookmarkStart w:id="90" w:name="ref-thode2006portable"/>
+    <w:bookmarkEnd w:id="90"/>
+    <w:bookmarkStart w:id="91" w:name="ref-thode2006portable"/>
     <w:p>
       <w:pPr>
         <w:pStyle w:val="Bibliography"/>
@@ -5563,8 +5634,8 @@
         <w:t xml:space="preserve">31 (3): 696–710.</w:t>
       </w:r>
     </w:p>
-    <w:bookmarkEnd w:id="90"/>
-    <w:bookmarkStart w:id="91" w:name="ref-valletta2017applications"/>
+    <w:bookmarkEnd w:id="91"/>
+    <w:bookmarkStart w:id="92" w:name="ref-valletta2017applications"/>
     <w:p>
       <w:pPr>
         <w:pStyle w:val="Bibliography"/>
@@ -5595,8 +5666,8 @@
         <w:t xml:space="preserve">124: 203–20.</w:t>
       </w:r>
     </w:p>
-    <w:bookmarkEnd w:id="91"/>
-    <w:bookmarkStart w:id="92" w:name="ref-wild2022internet"/>
+    <w:bookmarkEnd w:id="92"/>
+    <w:bookmarkStart w:id="93" w:name="ref-wild2022internet"/>
     <w:p>
       <w:pPr>
         <w:pStyle w:val="Bibliography"/>
@@ -5624,9 +5695,9 @@
         <w:t xml:space="preserve">.</w:t>
       </w:r>
     </w:p>
-    <w:bookmarkEnd w:id="92"/>
     <w:bookmarkEnd w:id="93"/>
     <w:bookmarkEnd w:id="94"/>
+    <w:bookmarkEnd w:id="95"/>
     <w:sectPr/>
   </w:body>
 </w:document>

</xml_diff>